<commit_message>
added template and modified portfolio
</commit_message>
<xml_diff>
--- a/testing documents/portfolio.docx
+++ b/testing documents/portfolio.docx
@@ -299,19 +299,7 @@
         <w:rPr>
           <w:lang w:val="en-GB"/>
         </w:rPr>
-        <w:t xml:space="preserve">The orders retrieved from the REST server must be validated (Credit card number, expiry date, </w:t>
-      </w:r>
-      <w:r>
-        <w:rPr>
-          <w:lang w:val="en-GB"/>
-        </w:rPr>
-        <w:t>CVV</w:t>
-      </w:r>
-      <w:r>
-        <w:rPr>
-          <w:lang w:val="en-GB"/>
-        </w:rPr>
-        <w:t xml:space="preserve"> number, total cost of the order, pizza names, pizza count, pizza supplier). The precise validation details are explained in the Requirements document.</w:t>
+        <w:t>The orders retrieved from the REST server must be validated (Credit card number, expiry date, CVV number, total cost of the order, pizza names, pizza count, pizza supplier). The precise validation details are explained in the Requirements document.</w:t>
       </w:r>
     </w:p>
     <w:p>
@@ -348,19 +336,7 @@
         <w:rPr>
           <w:lang w:val="en-GB"/>
         </w:rPr>
-        <w:t xml:space="preserve"> In case the system is started in an unsuitable state (i.e., invalid input described in </w:t>
-      </w:r>
-      <w:r>
-        <w:rPr>
-          <w:lang w:val="en-GB"/>
-        </w:rPr>
-        <w:t xml:space="preserve">requirement </w:t>
-      </w:r>
-      <w:r>
-        <w:rPr>
-          <w:lang w:val="en-GB"/>
-        </w:rPr>
-        <w:t>1.2.2), the system shall terminate with an appropriate error message without creating the output files.</w:t>
+        <w:t xml:space="preserve"> In case the system is started in an unsuitable state (i.e., invalid input described in requirement 1.2.2), the system shall terminate with an appropriate error message without creating the output files.</w:t>
       </w:r>
     </w:p>
     <w:p>
@@ -575,10 +551,39 @@
       </w:pPr>
       <w:r>
         <w:rPr>
-          <w:highlight w:val="yellow"/>
-          <w:lang w:val="en-GB"/>
-        </w:rPr>
-        <w:t>TO DO</w:t>
+          <w:lang w:val="en-GB"/>
+        </w:rPr>
+        <w:t xml:space="preserve">Performance tests can be performed to ensure </w:t>
+      </w:r>
+      <w:r>
+        <w:rPr>
+          <w:lang w:val="en-GB"/>
+        </w:rPr>
+        <w:t>the efficiency requirement</w:t>
+      </w:r>
+      <w:r>
+        <w:rPr>
+          <w:lang w:val="en-GB"/>
+        </w:rPr>
+        <w:t>. These tests could be run after the system is complete, by measuring the time it takes for the whole program to run a few times and taking an average</w:t>
+      </w:r>
+      <w:r>
+        <w:rPr>
+          <w:lang w:val="en-GB"/>
+        </w:rPr>
+        <w:t xml:space="preserve"> by providing a set of mock orders</w:t>
+      </w:r>
+      <w:r>
+        <w:rPr>
+          <w:lang w:val="en-GB"/>
+        </w:rPr>
+        <w:t>. Similarly, liveness requirement can also be tested using system tests by providing invalid console input and expecting certain exceptions with explanations.</w:t>
+      </w:r>
+      <w:r>
+        <w:rPr>
+          <w:lang w:val="en-GB"/>
+        </w:rPr>
+        <w:t xml:space="preserve"> Correctness requirement can be tested using unit/integration tests by creating a set of mock orders with predefined valid/invalid fields and expecting the correct results. The safety requirement can be tested while unit testing the navigation unit by ensuring the last coordinate of the drone is close (according to the definition) to Appleton Tower.</w:t>
       </w:r>
     </w:p>
     <w:p>
@@ -589,6 +594,12 @@
           <w:lang w:val="en-GB"/>
         </w:rPr>
       </w:pPr>
+      <w:r>
+        <w:rPr>
+          <w:lang w:val="en-GB"/>
+        </w:rPr>
+        <w:t>1.4. Assess the appropriateness of your chosen testing approach</w:t>
+      </w:r>
     </w:p>
     <w:p>
       <w:pPr>
@@ -602,46 +613,55 @@
         <w:rPr>
           <w:lang w:val="en-GB"/>
         </w:rPr>
-        <w:t>1.4. Assess the appropriateness of your chosen testing approach</w:t>
-      </w:r>
-    </w:p>
-    <w:p>
-      <w:pPr>
-        <w:ind w:left="-567"/>
-        <w:jc w:val="both"/>
-        <w:rPr>
-          <w:lang w:val="en-GB"/>
-        </w:rPr>
-      </w:pPr>
-      <w:r>
-        <w:rPr>
-          <w:lang w:val="en-GB"/>
-        </w:rPr>
-        <w:t xml:space="preserve">The performance tests are difficult to perform due to the lack of </w:t>
-      </w:r>
-      <w:r>
-        <w:rPr>
-          <w:lang w:val="en-GB"/>
-        </w:rPr>
-        <w:t>order data</w:t>
-      </w:r>
-      <w:r>
-        <w:rPr>
-          <w:lang w:val="en-GB"/>
-        </w:rPr>
-        <w:t xml:space="preserve"> are</w:t>
-      </w:r>
-      <w:r>
-        <w:rPr>
-          <w:lang w:val="en-GB"/>
-        </w:rPr>
-        <w:t xml:space="preserve"> when generating realistic loads for testing. </w:t>
-      </w:r>
-      <w:r>
-        <w:rPr>
-          <w:lang w:val="en-GB"/>
-        </w:rPr>
-        <w:t xml:space="preserve">In addition, the Rest server access time may vary and </w:t>
+        <w:t>The performance tests are difficult to perform due to the lack o</w:t>
+      </w:r>
+      <w:r>
+        <w:rPr>
+          <w:lang w:val="en-GB"/>
+        </w:rPr>
+        <w:t xml:space="preserve">f order/restaurant/no-fly zone data </w:t>
+      </w:r>
+      <w:r>
+        <w:rPr>
+          <w:lang w:val="en-GB"/>
+        </w:rPr>
+        <w:t xml:space="preserve">when generating </w:t>
+      </w:r>
+      <w:r>
+        <w:rPr>
+          <w:lang w:val="en-GB"/>
+        </w:rPr>
+        <w:t xml:space="preserve">mock orders </w:t>
+      </w:r>
+      <w:r>
+        <w:rPr>
+          <w:lang w:val="en-GB"/>
+        </w:rPr>
+        <w:t xml:space="preserve">for testing. </w:t>
+      </w:r>
+      <w:r>
+        <w:rPr>
+          <w:lang w:val="en-GB"/>
+        </w:rPr>
+        <w:t xml:space="preserve">Additionally, there is no information about the approximate number of orders students will, which makes it difficult to measure the realistic performance. </w:t>
+      </w:r>
+      <w:r>
+        <w:rPr>
+          <w:lang w:val="en-GB"/>
+        </w:rPr>
+        <w:t>In addition, the Rest server access time may vary</w:t>
+      </w:r>
+      <w:r>
+        <w:rPr>
+          <w:lang w:val="en-GB"/>
+        </w:rPr>
+        <w:t xml:space="preserve"> (for example due to internet connection on the device for testing)</w:t>
+      </w:r>
+      <w:r>
+        <w:rPr>
+          <w:lang w:val="en-GB"/>
+        </w:rPr>
+        <w:t xml:space="preserve"> and </w:t>
       </w:r>
       <w:r>
         <w:rPr>
@@ -665,7 +685,19 @@
         <w:rPr>
           <w:lang w:val="en-GB"/>
         </w:rPr>
-        <w:t xml:space="preserve"> modifiable, as it has been created by a different team working on this project. This makes it more difficult to test the correctness requirement 1.2.4. using integration tests with the Rest server for data retrieval.</w:t>
+        <w:t xml:space="preserve"> modifiable, as it has been</w:t>
+      </w:r>
+      <w:r>
+        <w:rPr>
+          <w:lang w:val="en-GB"/>
+        </w:rPr>
+        <w:t xml:space="preserve"> populated by the ILP Course Organisers for the whole student cohort</w:t>
+      </w:r>
+      <w:r>
+        <w:rPr>
+          <w:lang w:val="en-GB"/>
+        </w:rPr>
+        <w:t>. This makes it more difficult to test the correctness requirement 1.2.4. using integration tests with the Rest server for data retrieval.</w:t>
       </w:r>
     </w:p>
     <w:p>
@@ -718,6 +750,7 @@
         <w:rPr>
           <w:lang w:val="en-GB"/>
         </w:rPr>
+        <w:lastRenderedPageBreak/>
         <w:t xml:space="preserve">The </w:t>
       </w:r>
       <w:r>
@@ -759,7 +792,6 @@
         <w:rPr>
           <w:lang w:val="en-GB"/>
         </w:rPr>
-        <w:lastRenderedPageBreak/>
         <w:t>The Test Planning document provides an optimistic plan to ensure adequate testing but acknowledges the possible risks. The main risks include issues with the REST server (it might fail or could contain incomplete data), the risk of test samples being unrepresentative of real conditions, leading to inaccurate performance and functional results, and that some of the processes might become overly complex and take too much time, leading to delays in the other parts of the project. The Test Planning document also contains suggestions how to mitigate these issues, while ensuring the testing is adequate.</w:t>
       </w:r>
     </w:p>
@@ -813,13 +845,7 @@
         <w:rPr>
           <w:lang w:val="en-GB"/>
         </w:rPr>
-        <w:t xml:space="preserve"> test environments, test data, and tools or processes for implementing and evaluating the requirements.</w:t>
-      </w:r>
-      <w:r>
-        <w:rPr>
-          <w:lang w:val="en-GB"/>
-        </w:rPr>
-        <w:t xml:space="preserve"> </w:t>
+        <w:t xml:space="preserve"> test environments, test data, and tools or processes for implementing and evaluating the requirements. </w:t>
       </w:r>
       <w:r>
         <w:rPr>
@@ -1328,6 +1354,7 @@
         <w:rPr>
           <w:lang w:val="en-GB"/>
         </w:rPr>
+        <w:lastRenderedPageBreak/>
         <w:t xml:space="preserve">3.4. Evaluation of the results </w:t>
       </w:r>
     </w:p>
@@ -1392,7 +1419,6 @@
         <w:rPr>
           <w:lang w:val="en-GB"/>
         </w:rPr>
-        <w:lastRenderedPageBreak/>
         <w:t xml:space="preserve">4.3. Discussing how the testing carried out compares with the target levels </w:t>
       </w:r>
     </w:p>

</xml_diff>